<commit_message>
Mise en place du contexte de la base de donnees avec l'execution des commandes de migrations
</commit_message>
<xml_diff>
--- a/Specifications techniques.docx
+++ b/Specifications techniques.docx
@@ -16,41 +16,265 @@
           <w:b/>
           <w:bCs/>
         </w:rPr>
-        <w:t>Spécification Technique - Application Intia Assurance</w:t>
-      </w:r>
-    </w:p>
-    <w:p>
-      <w:pPr>
-        <w:rPr>
-          <w:rFonts w:cstheme="minorHAnsi"/>
-          <w:b/>
-          <w:bCs/>
-        </w:rPr>
-      </w:pPr>
-      <w:r>
-        <w:rPr>
-          <w:rFonts w:cstheme="minorHAnsi"/>
-          <w:b/>
-          <w:bCs/>
-        </w:rPr>
-        <w:t>1. Architecture Globale</w:t>
-      </w:r>
-    </w:p>
-    <w:p>
-      <w:pPr>
-        <w:rPr>
-          <w:rFonts w:cstheme="minorHAnsi"/>
-          <w:b/>
-          <w:bCs/>
-        </w:rPr>
-      </w:pPr>
-      <w:r>
-        <w:rPr>
-          <w:rFonts w:cstheme="minorHAnsi"/>
-          <w:b/>
-          <w:bCs/>
-        </w:rPr>
-        <w:t>1.1 Stack Technologique</w:t>
+        <w:t xml:space="preserve">Spécification Technique - Application </w:t>
+      </w:r>
+      <w:proofErr w:type="spellStart"/>
+      <w:r>
+        <w:rPr>
+          <w:rFonts w:cstheme="minorHAnsi"/>
+          <w:b/>
+          <w:bCs/>
+        </w:rPr>
+        <w:t>Intia</w:t>
+      </w:r>
+      <w:proofErr w:type="spellEnd"/>
+      <w:r>
+        <w:rPr>
+          <w:rFonts w:cstheme="minorHAnsi"/>
+          <w:b/>
+          <w:bCs/>
+        </w:rPr>
+        <w:t xml:space="preserve"> Assurance</w:t>
+      </w:r>
+    </w:p>
+    <w:p>
+      <w:pPr>
+        <w:rPr>
+          <w:rFonts w:cstheme="minorHAnsi"/>
+          <w:b/>
+          <w:bCs/>
+        </w:rPr>
+      </w:pPr>
+      <w:r>
+        <w:rPr>
+          <w:rFonts w:cstheme="minorHAnsi"/>
+          <w:b/>
+          <w:bCs/>
+        </w:rPr>
+        <w:t>1. Contexte et Objectifs</w:t>
+      </w:r>
+    </w:p>
+    <w:p>
+      <w:pPr>
+        <w:rPr>
+          <w:rFonts w:cstheme="minorHAnsi"/>
+          <w:b/>
+          <w:bCs/>
+        </w:rPr>
+      </w:pPr>
+      <w:r>
+        <w:rPr>
+          <w:rFonts w:cstheme="minorHAnsi"/>
+          <w:b/>
+          <w:bCs/>
+        </w:rPr>
+        <w:t>1.1 Présentation</w:t>
+      </w:r>
+    </w:p>
+    <w:p>
+      <w:pPr>
+        <w:rPr>
+          <w:rFonts w:cstheme="minorHAnsi"/>
+        </w:rPr>
+      </w:pPr>
+      <w:r>
+        <w:rPr>
+          <w:rFonts w:cstheme="minorHAnsi"/>
+        </w:rPr>
+        <w:t xml:space="preserve">Application web de gestion pour </w:t>
+      </w:r>
+      <w:proofErr w:type="spellStart"/>
+      <w:r>
+        <w:rPr>
+          <w:rFonts w:cstheme="minorHAnsi"/>
+        </w:rPr>
+        <w:t>Intia</w:t>
+      </w:r>
+      <w:proofErr w:type="spellEnd"/>
+      <w:r>
+        <w:rPr>
+          <w:rFonts w:cstheme="minorHAnsi"/>
+        </w:rPr>
+        <w:t xml:space="preserve"> Assurance permettant la gestion </w:t>
+      </w:r>
+      <w:proofErr w:type="spellStart"/>
+      <w:r>
+        <w:rPr>
+          <w:rFonts w:cstheme="minorHAnsi"/>
+        </w:rPr>
+        <w:t>centralis</w:t>
+      </w:r>
+      <w:r>
+        <w:rPr>
+          <w:rFonts w:cstheme="minorHAnsi"/>
+        </w:rPr>
+        <w:t>e</w:t>
+      </w:r>
+      <w:r>
+        <w:rPr>
+          <w:rFonts w:cstheme="minorHAnsi"/>
+        </w:rPr>
+        <w:t>e</w:t>
+      </w:r>
+      <w:proofErr w:type="spellEnd"/>
+      <w:r>
+        <w:rPr>
+          <w:rFonts w:cstheme="minorHAnsi"/>
+        </w:rPr>
+        <w:t xml:space="preserve"> des clients et des assurance</w:t>
+      </w:r>
+      <w:r>
+        <w:rPr>
+          <w:rFonts w:cstheme="minorHAnsi"/>
+        </w:rPr>
+        <w:t>s</w:t>
+      </w:r>
+      <w:r>
+        <w:rPr>
+          <w:rFonts w:cstheme="minorHAnsi"/>
+        </w:rPr>
+        <w:t xml:space="preserve"> à travers 3 entités : Direction Générale, Succursale Douala et Yaoundé.</w:t>
+      </w:r>
+    </w:p>
+    <w:p>
+      <w:pPr>
+        <w:rPr>
+          <w:rFonts w:cstheme="minorHAnsi"/>
+          <w:b/>
+          <w:bCs/>
+        </w:rPr>
+      </w:pPr>
+      <w:r>
+        <w:rPr>
+          <w:rFonts w:cstheme="minorHAnsi"/>
+          <w:b/>
+          <w:bCs/>
+        </w:rPr>
+        <w:t>1.2 Objectifs fonctionnels</w:t>
+      </w:r>
+    </w:p>
+    <w:p>
+      <w:pPr>
+        <w:rPr>
+          <w:rFonts w:cstheme="minorHAnsi"/>
+        </w:rPr>
+      </w:pPr>
+    </w:p>
+    <w:p>
+      <w:pPr>
+        <w:rPr>
+          <w:rFonts w:cstheme="minorHAnsi"/>
+        </w:rPr>
+      </w:pPr>
+      <w:r>
+        <w:rPr>
+          <w:rFonts w:cstheme="minorHAnsi"/>
+        </w:rPr>
+        <w:t>CRUD complet sur les clients</w:t>
+      </w:r>
+    </w:p>
+    <w:p>
+      <w:pPr>
+        <w:rPr>
+          <w:rFonts w:cstheme="minorHAnsi"/>
+        </w:rPr>
+      </w:pPr>
+      <w:r>
+        <w:rPr>
+          <w:rFonts w:cstheme="minorHAnsi"/>
+        </w:rPr>
+        <w:t>CRUD complet sur les assurances</w:t>
+      </w:r>
+    </w:p>
+    <w:p>
+      <w:pPr>
+        <w:rPr>
+          <w:rFonts w:cstheme="minorHAnsi"/>
+        </w:rPr>
+      </w:pPr>
+      <w:r>
+        <w:rPr>
+          <w:rFonts w:cstheme="minorHAnsi"/>
+        </w:rPr>
+        <w:t xml:space="preserve">Gestion </w:t>
+      </w:r>
+      <w:proofErr w:type="spellStart"/>
+      <w:r>
+        <w:rPr>
+          <w:rFonts w:cstheme="minorHAnsi"/>
+        </w:rPr>
+        <w:t>multi-sites</w:t>
+      </w:r>
+      <w:proofErr w:type="spellEnd"/>
+      <w:r>
+        <w:rPr>
+          <w:rFonts w:cstheme="minorHAnsi"/>
+        </w:rPr>
+        <w:t xml:space="preserve"> </w:t>
+      </w:r>
+    </w:p>
+    <w:p>
+      <w:pPr>
+        <w:rPr>
+          <w:rFonts w:cstheme="minorHAnsi"/>
+        </w:rPr>
+      </w:pPr>
+      <w:r>
+        <w:rPr>
+          <w:rFonts w:cstheme="minorHAnsi"/>
+        </w:rPr>
+        <w:t>Interface web</w:t>
+      </w:r>
+    </w:p>
+    <w:p>
+      <w:pPr>
+        <w:rPr>
+          <w:rFonts w:cstheme="minorHAnsi"/>
+          <w:b/>
+          <w:bCs/>
+        </w:rPr>
+      </w:pPr>
+    </w:p>
+    <w:p>
+      <w:pPr>
+        <w:rPr>
+          <w:rFonts w:cstheme="minorHAnsi"/>
+          <w:b/>
+          <w:bCs/>
+        </w:rPr>
+      </w:pPr>
+      <w:r>
+        <w:rPr>
+          <w:rFonts w:cstheme="minorHAnsi"/>
+          <w:b/>
+          <w:bCs/>
+        </w:rPr>
+        <w:t>2. Stack Technique</w:t>
+      </w:r>
+    </w:p>
+    <w:p>
+      <w:pPr>
+        <w:rPr>
+          <w:rFonts w:cstheme="minorHAnsi"/>
+          <w:b/>
+          <w:bCs/>
+        </w:rPr>
+      </w:pPr>
+      <w:r>
+        <w:rPr>
+          <w:rFonts w:cstheme="minorHAnsi"/>
+          <w:b/>
+          <w:bCs/>
+        </w:rPr>
+        <w:t>2.1 Back</w:t>
+      </w:r>
+      <w:r>
+        <w:rPr>
+          <w:rFonts w:cstheme="minorHAnsi"/>
+          <w:b/>
+          <w:bCs/>
+        </w:rPr>
+        <w:t>end :</w:t>
       </w:r>
     </w:p>
     <w:p>
@@ -61,21 +285,33 @@
         </w:numPr>
         <w:rPr>
           <w:rFonts w:cstheme="minorHAnsi"/>
-        </w:rPr>
-      </w:pPr>
-      <w:r>
-        <w:rPr>
-          <w:rFonts w:cstheme="minorHAnsi"/>
-          <w:b/>
-          <w:bCs/>
+          <w:lang w:val="en-US"/>
+        </w:rPr>
+      </w:pPr>
+      <w:proofErr w:type="gramStart"/>
+      <w:r>
+        <w:rPr>
+          <w:rFonts w:cstheme="minorHAnsi"/>
+          <w:b/>
+          <w:bCs/>
+          <w:lang w:val="en-US"/>
         </w:rPr>
         <w:t>Framework</w:t>
       </w:r>
       <w:r>
         <w:rPr>
           <w:rFonts w:cstheme="minorHAnsi"/>
-        </w:rPr>
-        <w:t xml:space="preserve"> : ASP.NET Core 8 MVC</w:t>
+          <w:lang w:val="en-US"/>
+        </w:rPr>
+        <w:t xml:space="preserve"> :</w:t>
+      </w:r>
+      <w:proofErr w:type="gramEnd"/>
+      <w:r>
+        <w:rPr>
+          <w:rFonts w:cstheme="minorHAnsi"/>
+          <w:lang w:val="en-US"/>
+        </w:rPr>
+        <w:t xml:space="preserve"> ASP.NET Core 8 MVC</w:t>
       </w:r>
     </w:p>
     <w:p>
@@ -86,21 +322,24 @@
         </w:numPr>
         <w:rPr>
           <w:rFonts w:cstheme="minorHAnsi"/>
-        </w:rPr>
-      </w:pPr>
-      <w:r>
-        <w:rPr>
-          <w:rFonts w:cstheme="minorHAnsi"/>
-          <w:b/>
-          <w:bCs/>
-        </w:rPr>
-        <w:t>ORM Léger</w:t>
-      </w:r>
-      <w:r>
-        <w:rPr>
-          <w:rFonts w:cstheme="minorHAnsi"/>
-        </w:rPr>
-        <w:t xml:space="preserve"> : Dapper</w:t>
+          <w:lang w:val="en-US"/>
+        </w:rPr>
+      </w:pPr>
+      <w:r>
+        <w:rPr>
+          <w:rFonts w:cstheme="minorHAnsi"/>
+          <w:b/>
+          <w:bCs/>
+          <w:lang w:val="en-US"/>
+        </w:rPr>
+        <w:t>ORM</w:t>
+      </w:r>
+      <w:r>
+        <w:rPr>
+          <w:rFonts w:cstheme="minorHAnsi"/>
+          <w:lang w:val="en-US"/>
+        </w:rPr>
+        <w:t>: Entity Framework Core 8.0</w:t>
       </w:r>
     </w:p>
     <w:p>
@@ -152,6 +391,12 @@
         </w:rPr>
         <w:t xml:space="preserve"> : C#</w:t>
       </w:r>
+      <w:r>
+        <w:rPr>
+          <w:rFonts w:cstheme="minorHAnsi"/>
+        </w:rPr>
+        <w:t xml:space="preserve"> 12</w:t>
+      </w:r>
     </w:p>
     <w:p>
       <w:pPr>
@@ -163,50 +408,131 @@
           <w:rFonts w:cstheme="minorHAnsi"/>
         </w:rPr>
       </w:pPr>
-      <w:r>
-        <w:rPr>
-          <w:rFonts w:cstheme="minorHAnsi"/>
-          <w:b/>
-          <w:bCs/>
-        </w:rPr>
-        <w:t>Versioning</w:t>
-      </w:r>
-      <w:r>
-        <w:rPr>
-          <w:rFonts w:cstheme="minorHAnsi"/>
-        </w:rPr>
-        <w:t xml:space="preserve"> : .NET 8 LTS</w:t>
-      </w:r>
-    </w:p>
-    <w:p>
-      <w:pPr>
-        <w:rPr>
-          <w:rFonts w:cstheme="minorHAnsi"/>
-          <w:b/>
-          <w:bCs/>
-        </w:rPr>
-      </w:pPr>
-      <w:r>
-        <w:rPr>
-          <w:rFonts w:cstheme="minorHAnsi"/>
-          <w:b/>
-          <w:bCs/>
-        </w:rPr>
-        <w:t>1.2 Structure du Projet</w:t>
-      </w:r>
-    </w:p>
-    <w:p>
-      <w:pPr>
-        <w:rPr>
-          <w:rFonts w:cstheme="minorHAnsi"/>
-        </w:rPr>
-      </w:pPr>
+      <w:proofErr w:type="gramStart"/>
+      <w:r>
+        <w:rPr>
+          <w:rFonts w:cstheme="minorHAnsi"/>
+          <w:b/>
+          <w:bCs/>
+        </w:rPr>
+        <w:t>Runtime</w:t>
+      </w:r>
+      <w:r>
+        <w:rPr>
+          <w:rFonts w:cstheme="minorHAnsi"/>
+        </w:rPr>
+        <w:t>:</w:t>
+      </w:r>
+      <w:proofErr w:type="gramEnd"/>
+      <w:r>
+        <w:rPr>
+          <w:rFonts w:cstheme="minorHAnsi"/>
+        </w:rPr>
+        <w:t xml:space="preserve"> .NET 8 LTS</w:t>
+      </w:r>
+    </w:p>
+    <w:p>
+      <w:pPr>
+        <w:rPr>
+          <w:rFonts w:cstheme="minorHAnsi"/>
+          <w:b/>
+          <w:bCs/>
+        </w:rPr>
+      </w:pPr>
+      <w:r>
+        <w:rPr>
+          <w:rFonts w:cstheme="minorHAnsi"/>
+          <w:b/>
+          <w:bCs/>
+        </w:rPr>
+        <w:t xml:space="preserve">2.2 </w:t>
+      </w:r>
+      <w:r>
+        <w:rPr>
+          <w:rFonts w:cstheme="minorHAnsi"/>
+          <w:b/>
+          <w:bCs/>
+        </w:rPr>
+        <w:t>Frontend :</w:t>
+      </w:r>
+    </w:p>
+    <w:p>
+      <w:pPr>
+        <w:rPr>
+          <w:rFonts w:cstheme="minorHAnsi"/>
+        </w:rPr>
+      </w:pPr>
+      <w:r>
+        <w:rPr>
+          <w:rFonts w:cstheme="minorHAnsi"/>
+        </w:rPr>
+        <w:t>Bootstrap 5.3</w:t>
+      </w:r>
+    </w:p>
+    <w:p>
+      <w:pPr>
+        <w:rPr>
+          <w:rFonts w:cstheme="minorHAnsi"/>
+        </w:rPr>
+      </w:pPr>
+    </w:p>
+    <w:p>
+      <w:pPr>
+        <w:rPr>
+          <w:rFonts w:cstheme="minorHAnsi"/>
+          <w:b/>
+          <w:bCs/>
+        </w:rPr>
+      </w:pPr>
+      <w:r>
+        <w:rPr>
+          <w:rFonts w:cstheme="minorHAnsi"/>
+          <w:b/>
+          <w:bCs/>
+        </w:rPr>
+        <w:t>2</w:t>
+      </w:r>
+      <w:r>
+        <w:rPr>
+          <w:rFonts w:cstheme="minorHAnsi"/>
+          <w:b/>
+          <w:bCs/>
+        </w:rPr>
+        <w:t>.</w:t>
+      </w:r>
+      <w:r>
+        <w:rPr>
+          <w:rFonts w:cstheme="minorHAnsi"/>
+          <w:b/>
+          <w:bCs/>
+        </w:rPr>
+        <w:t>3</w:t>
+      </w:r>
+      <w:r>
+        <w:rPr>
+          <w:rFonts w:cstheme="minorHAnsi"/>
+          <w:b/>
+          <w:bCs/>
+        </w:rPr>
+        <w:t xml:space="preserve"> Structure du Projet</w:t>
+      </w:r>
+    </w:p>
+    <w:p>
+      <w:pPr>
+        <w:rPr>
+          <w:rFonts w:cstheme="minorHAnsi"/>
+        </w:rPr>
+      </w:pPr>
+      <w:proofErr w:type="spellStart"/>
+      <w:proofErr w:type="gramStart"/>
       <w:r>
         <w:rPr>
           <w:rFonts w:cstheme="minorHAnsi"/>
         </w:rPr>
         <w:t>AntiaApp.Web.slnx</w:t>
       </w:r>
+      <w:proofErr w:type="spellEnd"/>
+      <w:proofErr w:type="gramEnd"/>
     </w:p>
     <w:p>
       <w:pPr>
@@ -219,11 +545,19 @@
           <w:rFonts w:cstheme="minorHAnsi"/>
         </w:rPr>
       </w:pPr>
-      <w:r>
-        <w:rPr>
-          <w:rFonts w:cstheme="minorHAnsi"/>
-        </w:rPr>
-        <w:t>AntiaApp.Web (Présentation MVC)</w:t>
+      <w:proofErr w:type="spellStart"/>
+      <w:r>
+        <w:rPr>
+          <w:rFonts w:cstheme="minorHAnsi"/>
+        </w:rPr>
+        <w:t>AntiaApp.Web</w:t>
+      </w:r>
+      <w:proofErr w:type="spellEnd"/>
+      <w:r>
+        <w:rPr>
+          <w:rFonts w:cstheme="minorHAnsi"/>
+        </w:rPr>
+        <w:t xml:space="preserve"> (Présentation MVC)</w:t>
       </w:r>
     </w:p>
     <w:p>
@@ -241,7 +575,35 @@
         <w:rPr>
           <w:rFonts w:cstheme="minorHAnsi"/>
         </w:rPr>
-        <w:t xml:space="preserve"> AntiaApp.Data (Accès données + Dapper)</w:t>
+        <w:t xml:space="preserve"> </w:t>
+      </w:r>
+      <w:proofErr w:type="spellStart"/>
+      <w:r>
+        <w:rPr>
+          <w:rFonts w:cstheme="minorHAnsi"/>
+        </w:rPr>
+        <w:t>AntiaApp.Data</w:t>
+      </w:r>
+      <w:proofErr w:type="spellEnd"/>
+      <w:r>
+        <w:rPr>
+          <w:rFonts w:cstheme="minorHAnsi"/>
+        </w:rPr>
+        <w:t xml:space="preserve"> (Accès données + </w:t>
+      </w:r>
+      <w:proofErr w:type="spellStart"/>
+      <w:r>
+        <w:rPr>
+          <w:rFonts w:cstheme="minorHAnsi"/>
+        </w:rPr>
+        <w:t>Dapper</w:t>
+      </w:r>
+      <w:proofErr w:type="spellEnd"/>
+      <w:r>
+        <w:rPr>
+          <w:rFonts w:cstheme="minorHAnsi"/>
+        </w:rPr>
+        <w:t>)</w:t>
       </w:r>
     </w:p>
     <w:p>
@@ -255,11 +617,19 @@
           <w:rFonts w:cstheme="minorHAnsi"/>
         </w:rPr>
       </w:pPr>
-      <w:r>
-        <w:rPr>
-          <w:rFonts w:cstheme="minorHAnsi"/>
-        </w:rPr>
-        <w:t>AntiaApp.Domain (Modèles métier)</w:t>
+      <w:proofErr w:type="spellStart"/>
+      <w:r>
+        <w:rPr>
+          <w:rFonts w:cstheme="minorHAnsi"/>
+        </w:rPr>
+        <w:t>AntiaApp.Domain</w:t>
+      </w:r>
+      <w:proofErr w:type="spellEnd"/>
+      <w:r>
+        <w:rPr>
+          <w:rFonts w:cstheme="minorHAnsi"/>
+        </w:rPr>
+        <w:t xml:space="preserve"> (Modèles métier)</w:t>
       </w:r>
     </w:p>
     <w:p>
@@ -277,7 +647,21 @@
         <w:rPr>
           <w:rFonts w:cstheme="minorHAnsi"/>
         </w:rPr>
-        <w:t xml:space="preserve"> AntiaApp.Services (Logique métier)</w:t>
+        <w:t xml:space="preserve"> </w:t>
+      </w:r>
+      <w:proofErr w:type="spellStart"/>
+      <w:r>
+        <w:rPr>
+          <w:rFonts w:cstheme="minorHAnsi"/>
+        </w:rPr>
+        <w:t>AntiaApp.Services</w:t>
+      </w:r>
+      <w:proofErr w:type="spellEnd"/>
+      <w:r>
+        <w:rPr>
+          <w:rFonts w:cstheme="minorHAnsi"/>
+        </w:rPr>
+        <w:t xml:space="preserve"> (Logique métier)</w:t>
       </w:r>
     </w:p>
     <w:p>
@@ -295,10 +679,23 @@
         <w:rPr>
           <w:rFonts w:cstheme="minorHAnsi"/>
         </w:rPr>
-        <w:t xml:space="preserve"> AntiaApp.Tests (Tests unitaires)</w:t>
-      </w:r>
-    </w:p>
-    <w:p/>
+        <w:t xml:space="preserve"> </w:t>
+      </w:r>
+      <w:proofErr w:type="spellStart"/>
+      <w:r>
+        <w:rPr>
+          <w:rFonts w:cstheme="minorHAnsi"/>
+        </w:rPr>
+        <w:t>AntiaApp.Tests</w:t>
+      </w:r>
+      <w:proofErr w:type="spellEnd"/>
+      <w:r>
+        <w:rPr>
+          <w:rFonts w:cstheme="minorHAnsi"/>
+        </w:rPr>
+        <w:t xml:space="preserve"> (Tests unitaires)</w:t>
+      </w:r>
+    </w:p>
     <w:sectPr>
       <w:pgSz w:w="11906" w:h="16838"/>
       <w:pgMar w:top="1440" w:right="1440" w:bottom="1440" w:left="1440" w:header="720" w:footer="720" w:gutter="0"/>

</xml_diff>

<commit_message>
Crud Basic sur les assurances
</commit_message>
<xml_diff>
--- a/Specifications techniques.docx
+++ b/Specifications techniques.docx
@@ -16,25 +16,7 @@
           <w:b/>
           <w:bCs/>
         </w:rPr>
-        <w:t xml:space="preserve">Spécification Technique - Application </w:t>
-      </w:r>
-      <w:proofErr w:type="spellStart"/>
-      <w:r>
-        <w:rPr>
-          <w:rFonts w:cstheme="minorHAnsi"/>
-          <w:b/>
-          <w:bCs/>
-        </w:rPr>
-        <w:t>Intia</w:t>
-      </w:r>
-      <w:proofErr w:type="spellEnd"/>
-      <w:r>
-        <w:rPr>
-          <w:rFonts w:cstheme="minorHAnsi"/>
-          <w:b/>
-          <w:bCs/>
-        </w:rPr>
-        <w:t xml:space="preserve"> Assurance</w:t>
+        <w:t>Spécification Technique - Application Intia Assurance</w:t>
       </w:r>
     </w:p>
     <w:p>
@@ -81,28 +63,7 @@
         <w:rPr>
           <w:rFonts w:cstheme="minorHAnsi"/>
         </w:rPr>
-        <w:t xml:space="preserve">Application web de gestion pour </w:t>
-      </w:r>
-      <w:proofErr w:type="spellStart"/>
-      <w:r>
-        <w:rPr>
-          <w:rFonts w:cstheme="minorHAnsi"/>
-        </w:rPr>
-        <w:t>Intia</w:t>
-      </w:r>
-      <w:proofErr w:type="spellEnd"/>
-      <w:r>
-        <w:rPr>
-          <w:rFonts w:cstheme="minorHAnsi"/>
-        </w:rPr>
-        <w:t xml:space="preserve"> Assurance permettant la gestion </w:t>
-      </w:r>
-      <w:proofErr w:type="spellStart"/>
-      <w:r>
-        <w:rPr>
-          <w:rFonts w:cstheme="minorHAnsi"/>
-        </w:rPr>
-        <w:t>centralis</w:t>
+        <w:t>Application web de gestion pour Intia Assurance permettant la gestion centralis</w:t>
       </w:r>
       <w:r>
         <w:rPr>
@@ -114,14 +75,7 @@
         <w:rPr>
           <w:rFonts w:cstheme="minorHAnsi"/>
         </w:rPr>
-        <w:t>e</w:t>
-      </w:r>
-      <w:proofErr w:type="spellEnd"/>
-      <w:r>
-        <w:rPr>
-          <w:rFonts w:cstheme="minorHAnsi"/>
-        </w:rPr>
-        <w:t xml:space="preserve"> des clients et des assurance</w:t>
+        <w:t>e des clients et des assurance</w:t>
       </w:r>
       <w:r>
         <w:rPr>
@@ -196,21 +150,7 @@
         <w:rPr>
           <w:rFonts w:cstheme="minorHAnsi"/>
         </w:rPr>
-        <w:t xml:space="preserve">Gestion </w:t>
-      </w:r>
-      <w:proofErr w:type="spellStart"/>
-      <w:r>
-        <w:rPr>
-          <w:rFonts w:cstheme="minorHAnsi"/>
-        </w:rPr>
-        <w:t>multi-sites</w:t>
-      </w:r>
-      <w:proofErr w:type="spellEnd"/>
-      <w:r>
-        <w:rPr>
-          <w:rFonts w:cstheme="minorHAnsi"/>
-        </w:rPr>
-        <w:t xml:space="preserve"> </w:t>
+        <w:t xml:space="preserve">Gestion multi-sites </w:t>
       </w:r>
     </w:p>
     <w:p>
@@ -288,7 +228,6 @@
           <w:lang w:val="en-US"/>
         </w:rPr>
       </w:pPr>
-      <w:proofErr w:type="gramStart"/>
       <w:r>
         <w:rPr>
           <w:rFonts w:cstheme="minorHAnsi"/>
@@ -303,15 +242,7 @@
           <w:rFonts w:cstheme="minorHAnsi"/>
           <w:lang w:val="en-US"/>
         </w:rPr>
-        <w:t xml:space="preserve"> :</w:t>
-      </w:r>
-      <w:proofErr w:type="gramEnd"/>
-      <w:r>
-        <w:rPr>
-          <w:rFonts w:cstheme="minorHAnsi"/>
-          <w:lang w:val="en-US"/>
-        </w:rPr>
-        <w:t xml:space="preserve"> ASP.NET Core 8 MVC</w:t>
+        <w:t xml:space="preserve"> : ASP.NET Core 8 MVC</w:t>
       </w:r>
     </w:p>
     <w:p>
@@ -364,7 +295,13 @@
         <w:rPr>
           <w:rFonts w:cstheme="minorHAnsi"/>
         </w:rPr>
-        <w:t xml:space="preserve"> : SQLite</w:t>
+        <w:t xml:space="preserve"> : SQ</w:t>
+      </w:r>
+      <w:r>
+        <w:rPr>
+          <w:rFonts w:cstheme="minorHAnsi"/>
+        </w:rPr>
+        <w:t>L Server 2022</w:t>
       </w:r>
     </w:p>
     <w:p>
@@ -408,7 +345,6 @@
           <w:rFonts w:cstheme="minorHAnsi"/>
         </w:rPr>
       </w:pPr>
-      <w:proofErr w:type="gramStart"/>
       <w:r>
         <w:rPr>
           <w:rFonts w:cstheme="minorHAnsi"/>
@@ -421,14 +357,7 @@
         <w:rPr>
           <w:rFonts w:cstheme="minorHAnsi"/>
         </w:rPr>
-        <w:t>:</w:t>
-      </w:r>
-      <w:proofErr w:type="gramEnd"/>
-      <w:r>
-        <w:rPr>
-          <w:rFonts w:cstheme="minorHAnsi"/>
-        </w:rPr>
-        <w:t xml:space="preserve"> .NET 8 LTS</w:t>
+        <w:t>: .NET 8 LTS</w:t>
       </w:r>
     </w:p>
     <w:p>
@@ -523,16 +452,12 @@
           <w:rFonts w:cstheme="minorHAnsi"/>
         </w:rPr>
       </w:pPr>
-      <w:proofErr w:type="spellStart"/>
-      <w:proofErr w:type="gramStart"/>
       <w:r>
         <w:rPr>
           <w:rFonts w:cstheme="minorHAnsi"/>
         </w:rPr>
         <w:t>AntiaApp.Web.slnx</w:t>
       </w:r>
-      <w:proofErr w:type="spellEnd"/>
-      <w:proofErr w:type="gramEnd"/>
     </w:p>
     <w:p>
       <w:pPr>
@@ -545,19 +470,11 @@
           <w:rFonts w:cstheme="minorHAnsi"/>
         </w:rPr>
       </w:pPr>
-      <w:proofErr w:type="spellStart"/>
-      <w:r>
-        <w:rPr>
-          <w:rFonts w:cstheme="minorHAnsi"/>
-        </w:rPr>
-        <w:t>AntiaApp.Web</w:t>
-      </w:r>
-      <w:proofErr w:type="spellEnd"/>
-      <w:r>
-        <w:rPr>
-          <w:rFonts w:cstheme="minorHAnsi"/>
-        </w:rPr>
-        <w:t xml:space="preserve"> (Présentation MVC)</w:t>
+      <w:r>
+        <w:rPr>
+          <w:rFonts w:cstheme="minorHAnsi"/>
+        </w:rPr>
+        <w:t>AntiaApp.Web (Présentation MVC)</w:t>
       </w:r>
     </w:p>
     <w:p>
@@ -575,30 +492,14 @@
         <w:rPr>
           <w:rFonts w:cstheme="minorHAnsi"/>
         </w:rPr>
-        <w:t xml:space="preserve"> </w:t>
-      </w:r>
-      <w:proofErr w:type="spellStart"/>
-      <w:r>
-        <w:rPr>
-          <w:rFonts w:cstheme="minorHAnsi"/>
-        </w:rPr>
-        <w:t>AntiaApp.Data</w:t>
-      </w:r>
-      <w:proofErr w:type="spellEnd"/>
-      <w:r>
-        <w:rPr>
-          <w:rFonts w:cstheme="minorHAnsi"/>
-        </w:rPr>
-        <w:t xml:space="preserve"> (Accès données + </w:t>
-      </w:r>
-      <w:proofErr w:type="spellStart"/>
-      <w:r>
-        <w:rPr>
-          <w:rFonts w:cstheme="minorHAnsi"/>
-        </w:rPr>
-        <w:t>Dapper</w:t>
-      </w:r>
-      <w:proofErr w:type="spellEnd"/>
+        <w:t xml:space="preserve"> AntiaApp.Data (Accès données + </w:t>
+      </w:r>
+      <w:r>
+        <w:rPr>
+          <w:rFonts w:cstheme="minorHAnsi"/>
+        </w:rPr>
+        <w:t>Contexte de la DB</w:t>
+      </w:r>
       <w:r>
         <w:rPr>
           <w:rFonts w:cstheme="minorHAnsi"/>
@@ -617,19 +518,11 @@
           <w:rFonts w:cstheme="minorHAnsi"/>
         </w:rPr>
       </w:pPr>
-      <w:proofErr w:type="spellStart"/>
-      <w:r>
-        <w:rPr>
-          <w:rFonts w:cstheme="minorHAnsi"/>
-        </w:rPr>
-        <w:t>AntiaApp.Domain</w:t>
-      </w:r>
-      <w:proofErr w:type="spellEnd"/>
-      <w:r>
-        <w:rPr>
-          <w:rFonts w:cstheme="minorHAnsi"/>
-        </w:rPr>
-        <w:t xml:space="preserve"> (Modèles métier)</w:t>
+      <w:r>
+        <w:rPr>
+          <w:rFonts w:cstheme="minorHAnsi"/>
+        </w:rPr>
+        <w:t>AntiaApp.Domain (Modèles métier)</w:t>
       </w:r>
     </w:p>
     <w:p>
@@ -647,21 +540,7 @@
         <w:rPr>
           <w:rFonts w:cstheme="minorHAnsi"/>
         </w:rPr>
-        <w:t xml:space="preserve"> </w:t>
-      </w:r>
-      <w:proofErr w:type="spellStart"/>
-      <w:r>
-        <w:rPr>
-          <w:rFonts w:cstheme="minorHAnsi"/>
-        </w:rPr>
-        <w:t>AntiaApp.Services</w:t>
-      </w:r>
-      <w:proofErr w:type="spellEnd"/>
-      <w:r>
-        <w:rPr>
-          <w:rFonts w:cstheme="minorHAnsi"/>
-        </w:rPr>
-        <w:t xml:space="preserve"> (Logique métier)</w:t>
+        <w:t xml:space="preserve"> AntiaApp.Services (Logique métier)</w:t>
       </w:r>
     </w:p>
     <w:p>
@@ -679,21 +558,7 @@
         <w:rPr>
           <w:rFonts w:cstheme="minorHAnsi"/>
         </w:rPr>
-        <w:t xml:space="preserve"> </w:t>
-      </w:r>
-      <w:proofErr w:type="spellStart"/>
-      <w:r>
-        <w:rPr>
-          <w:rFonts w:cstheme="minorHAnsi"/>
-        </w:rPr>
-        <w:t>AntiaApp.Tests</w:t>
-      </w:r>
-      <w:proofErr w:type="spellEnd"/>
-      <w:r>
-        <w:rPr>
-          <w:rFonts w:cstheme="minorHAnsi"/>
-        </w:rPr>
-        <w:t xml:space="preserve"> (Tests unitaires)</w:t>
+        <w:t xml:space="preserve"> AntiaApp.Tests (Tests unitaires)</w:t>
       </w:r>
     </w:p>
     <w:sectPr>

</xml_diff>